<commit_message>
diagrammes + structure dossier + desc text achat (1er jet)
</commit_message>
<xml_diff>
--- a/Dossier specs fonctionnelles.docx
+++ b/Dossier specs fonctionnelles.docx
@@ -107,6 +107,24 @@
       </w:r>
     </w:p>
     <w:p/>
+    <w:p>
+      <w:pPr>
+        <w:rPr>
+          <w:b/>
+        </w:rPr>
+      </w:pPr>
+      <w:r>
+        <w:rPr>
+          <w:b/>
+        </w:rPr>
+        <w:t>Non-buts :</w:t>
+      </w:r>
+    </w:p>
+    <w:p>
+      <w:r>
+        <w:t>Cette version de la solution n’inclut pas d’assistance à la gestion. Elle ne fait que centraliser les informations ; les pizzerias devront elles-mêmes gérer la répartition des tâches entre elles.</w:t>
+      </w:r>
+    </w:p>
     <w:p/>
     <w:p>
       <w:pPr>
@@ -118,21 +136,68 @@
         <w:rPr>
           <w:b/>
         </w:rPr>
-        <w:t>Non-buts :</w:t>
-      </w:r>
-    </w:p>
-    <w:p>
-      <w:r>
-        <w:t>Cette version de la solution n’inclut pas d’assistance à la gestion. Elle ne fait que centraliser les informations ; les pizzerias devront elles-mêmes gérer la répartition des tâches entre elles.</w:t>
-      </w:r>
-    </w:p>
-    <w:p>
-      <w:r>
-        <w:t>La question d’enregistrement de compte de client, à des fins de communication et/ou d’analyse statistique, n’est pas non plus abordée.</w:t>
+        <w:t>Perspectives ultérieures :</w:t>
+      </w:r>
+    </w:p>
+    <w:p>
+      <w:r>
+        <w:t xml:space="preserve">Il est de nos jours très courant d’inclure dans ce type de projet un système de </w:t>
+      </w:r>
+      <w:r>
+        <w:rPr>
+          <w:b/>
+        </w:rPr>
+        <w:t>compte client</w:t>
+      </w:r>
+      <w:r>
+        <w:t xml:space="preserve">. Les données stockées par le compte seront utiles aussi bien au client (prise de commande plus rapide grâce à des formulaires </w:t>
+      </w:r>
+      <w:proofErr w:type="spellStart"/>
+      <w:r>
+        <w:t>pré-remplis</w:t>
+      </w:r>
+      <w:proofErr w:type="spellEnd"/>
+      <w:r>
+        <w:t>) que pour le groupe (analyse de donnée à des fins de communication, de marketing, d’</w:t>
+      </w:r>
+      <w:proofErr w:type="spellStart"/>
+      <w:r>
+        <w:t>auto-évalution</w:t>
+      </w:r>
+      <w:proofErr w:type="spellEnd"/>
+      <w:r>
+        <w:t>…).</w:t>
+      </w:r>
+      <w:bookmarkStart w:id="0" w:name="_GoBack"/>
+      <w:bookmarkEnd w:id="0"/>
+    </w:p>
+    <w:p>
+      <w:r>
+        <w:t xml:space="preserve">Si la solution est satisfaisante, des </w:t>
+      </w:r>
+      <w:r>
+        <w:rPr>
+          <w:b/>
+        </w:rPr>
+        <w:t>applications mobiles</w:t>
+      </w:r>
+      <w:r>
+        <w:t xml:space="preserve"> pourront être développées. Une application client pourrait faciliter les processus de prise de commande et servir d’outil de communication, </w:t>
+      </w:r>
+      <w:r>
+        <w:lastRenderedPageBreak/>
+        <w:t xml:space="preserve">tandis qu’une application côté staff permettra d’accélérer les différents process faisant appel </w:t>
+      </w:r>
+      <w:proofErr w:type="gramStart"/>
+      <w:r>
+        <w:t>aux système</w:t>
+      </w:r>
+      <w:proofErr w:type="gramEnd"/>
+      <w:r>
+        <w:t>.</w:t>
       </w:r>
     </w:p>
     <w:p/>
-    <w:p/>
     <w:p>
       <w:pPr>
         <w:rPr>
@@ -148,7 +213,6 @@
     </w:p>
     <w:p>
       <w:r>
-        <w:lastRenderedPageBreak/>
         <w:t xml:space="preserve">Du passage de la commande à sa livraison, </w:t>
       </w:r>
       <w:r>
@@ -296,47 +360,7 @@
         <w:rPr>
           <w:noProof/>
         </w:rPr>
-        <w:drawing>
-          <wp:inline distT="0" distB="0" distL="0" distR="0" wp14:anchorId="3F11F91C" wp14:editId="08EA96DC">
-            <wp:extent cx="3790950" cy="4066534"/>
-            <wp:effectExtent l="0" t="0" r="0" b="0"/>
-            <wp:docPr id="1" name="Image 1"/>
-            <wp:cNvGraphicFramePr>
-              <a:graphicFrameLocks xmlns:a="http://schemas.openxmlformats.org/drawingml/2006/main" noChangeAspect="1"/>
-            </wp:cNvGraphicFramePr>
-            <a:graphic xmlns:a="http://schemas.openxmlformats.org/drawingml/2006/main">
-              <a:graphicData uri="http://schemas.openxmlformats.org/drawingml/2006/picture">
-                <pic:pic xmlns:pic="http://schemas.openxmlformats.org/drawingml/2006/picture">
-                  <pic:nvPicPr>
-                    <pic:cNvPr id="1" name="Diagramme package.jpg"/>
-                    <pic:cNvPicPr/>
-                  </pic:nvPicPr>
-                  <pic:blipFill>
-                    <a:blip r:embed="rId5">
-                      <a:extLst>
-                        <a:ext uri="{28A0092B-C50C-407E-A947-70E740481C1C}">
-                          <a14:useLocalDpi xmlns:a14="http://schemas.microsoft.com/office/drawing/2010/main" val="0"/>
-                        </a:ext>
-                      </a:extLst>
-                    </a:blip>
-                    <a:stretch>
-                      <a:fillRect/>
-                    </a:stretch>
-                  </pic:blipFill>
-                  <pic:spPr>
-                    <a:xfrm>
-                      <a:off x="0" y="0"/>
-                      <a:ext cx="3805227" cy="4081849"/>
-                    </a:xfrm>
-                    <a:prstGeom prst="rect">
-                      <a:avLst/>
-                    </a:prstGeom>
-                  </pic:spPr>
-                </pic:pic>
-              </a:graphicData>
-            </a:graphic>
-          </wp:inline>
-        </w:drawing>
+        <w:t>[insérer Diagramme Package]</w:t>
       </w:r>
     </w:p>
     <w:p>
@@ -351,6 +375,33 @@
           <w:i/>
         </w:rPr>
         <w:t>Diagramme de packages du système informatique</w:t>
+      </w:r>
+    </w:p>
+    <w:p>
+      <w:pPr>
+        <w:rPr>
+          <w:b/>
+        </w:rPr>
+      </w:pPr>
+    </w:p>
+    <w:p>
+      <w:pPr>
+        <w:rPr>
+          <w:b/>
+        </w:rPr>
+      </w:pPr>
+    </w:p>
+    <w:p>
+      <w:pPr>
+        <w:rPr>
+          <w:b/>
+        </w:rPr>
+      </w:pPr>
+      <w:r>
+        <w:rPr>
+          <w:b/>
+        </w:rPr>
+        <w:br w:type="page"/>
       </w:r>
     </w:p>
     <w:p>
@@ -368,51 +419,14 @@
       </w:r>
     </w:p>
     <w:p>
+      <w:pPr>
+        <w:jc w:val="center"/>
+      </w:pPr>
       <w:r>
         <w:rPr>
           <w:noProof/>
         </w:rPr>
-        <w:drawing>
-          <wp:inline distT="0" distB="0" distL="0" distR="0" wp14:anchorId="602CE89C" wp14:editId="665A8E1D">
-            <wp:extent cx="5760720" cy="4629785"/>
-            <wp:effectExtent l="0" t="0" r="0" b="0"/>
-            <wp:docPr id="2" name="Image 2"/>
-            <wp:cNvGraphicFramePr>
-              <a:graphicFrameLocks xmlns:a="http://schemas.openxmlformats.org/drawingml/2006/main" noChangeAspect="1"/>
-            </wp:cNvGraphicFramePr>
-            <a:graphic xmlns:a="http://schemas.openxmlformats.org/drawingml/2006/main">
-              <a:graphicData uri="http://schemas.openxmlformats.org/drawingml/2006/picture">
-                <pic:pic xmlns:pic="http://schemas.openxmlformats.org/drawingml/2006/picture">
-                  <pic:nvPicPr>
-                    <pic:cNvPr id="2" name="Diagramme CU Gestion achat.jpg"/>
-                    <pic:cNvPicPr/>
-                  </pic:nvPicPr>
-                  <pic:blipFill>
-                    <a:blip r:embed="rId6">
-                      <a:extLst>
-                        <a:ext uri="{28A0092B-C50C-407E-A947-70E740481C1C}">
-                          <a14:useLocalDpi xmlns:a14="http://schemas.microsoft.com/office/drawing/2010/main" val="0"/>
-                        </a:ext>
-                      </a:extLst>
-                    </a:blip>
-                    <a:stretch>
-                      <a:fillRect/>
-                    </a:stretch>
-                  </pic:blipFill>
-                  <pic:spPr>
-                    <a:xfrm>
-                      <a:off x="0" y="0"/>
-                      <a:ext cx="5760720" cy="4629785"/>
-                    </a:xfrm>
-                    <a:prstGeom prst="rect">
-                      <a:avLst/>
-                    </a:prstGeom>
-                  </pic:spPr>
-                </pic:pic>
-              </a:graphicData>
-            </a:graphic>
-          </wp:inline>
-        </w:drawing>
+        <w:t>[insérer Diagramme CU Gestion Achat]</w:t>
       </w:r>
     </w:p>
     <w:p>
@@ -443,76 +457,50 @@
       </w:r>
     </w:p>
     <w:p>
-      <w:r>
-        <w:br w:type="page"/>
-      </w:r>
-    </w:p>
-    <w:p>
-      <w:pPr>
-        <w:rPr>
-          <w:b/>
-        </w:rPr>
-      </w:pPr>
-      <w:r>
-        <w:rPr>
-          <w:b/>
-        </w:rPr>
-        <w:lastRenderedPageBreak/>
+      <w:pPr>
+        <w:rPr>
+          <w:b/>
+        </w:rPr>
+      </w:pPr>
+    </w:p>
+    <w:p>
+      <w:pPr>
+        <w:rPr>
+          <w:b/>
+        </w:rPr>
+      </w:pPr>
+    </w:p>
+    <w:p>
+      <w:pPr>
+        <w:rPr>
+          <w:b/>
+        </w:rPr>
+      </w:pPr>
+    </w:p>
+    <w:p>
+      <w:pPr>
+        <w:rPr>
+          <w:b/>
+        </w:rPr>
+      </w:pPr>
+    </w:p>
+    <w:p>
+      <w:r>
+        <w:rPr>
+          <w:b/>
+        </w:rPr>
         <w:t>Détail gestion interne</w:t>
       </w:r>
     </w:p>
     <w:p>
       <w:pPr>
-        <w:rPr>
-          <w:b/>
-        </w:rPr>
-      </w:pPr>
-      <w:r>
-        <w:rPr>
-          <w:b/>
+        <w:jc w:val="center"/>
+      </w:pPr>
+      <w:r>
+        <w:rPr>
           <w:noProof/>
         </w:rPr>
-        <w:drawing>
-          <wp:inline distT="0" distB="0" distL="0" distR="0" wp14:anchorId="7A3B62CF" wp14:editId="72EF6173">
-            <wp:extent cx="5172075" cy="5381625"/>
-            <wp:effectExtent l="0" t="0" r="9525" b="9525"/>
-            <wp:docPr id="3" name="Image 3"/>
-            <wp:cNvGraphicFramePr>
-              <a:graphicFrameLocks xmlns:a="http://schemas.openxmlformats.org/drawingml/2006/main" noChangeAspect="1"/>
-            </wp:cNvGraphicFramePr>
-            <a:graphic xmlns:a="http://schemas.openxmlformats.org/drawingml/2006/main">
-              <a:graphicData uri="http://schemas.openxmlformats.org/drawingml/2006/picture">
-                <pic:pic xmlns:pic="http://schemas.openxmlformats.org/drawingml/2006/picture">
-                  <pic:nvPicPr>
-                    <pic:cNvPr id="3" name="Diagramme CU Gestion Interne.jpg"/>
-                    <pic:cNvPicPr/>
-                  </pic:nvPicPr>
-                  <pic:blipFill>
-                    <a:blip r:embed="rId7">
-                      <a:extLst>
-                        <a:ext uri="{28A0092B-C50C-407E-A947-70E740481C1C}">
-                          <a14:useLocalDpi xmlns:a14="http://schemas.microsoft.com/office/drawing/2010/main" val="0"/>
-                        </a:ext>
-                      </a:extLst>
-                    </a:blip>
-                    <a:stretch>
-                      <a:fillRect/>
-                    </a:stretch>
-                  </pic:blipFill>
-                  <pic:spPr>
-                    <a:xfrm>
-                      <a:off x="0" y="0"/>
-                      <a:ext cx="5172075" cy="5381625"/>
-                    </a:xfrm>
-                    <a:prstGeom prst="rect">
-                      <a:avLst/>
-                    </a:prstGeom>
-                  </pic:spPr>
-                </pic:pic>
-              </a:graphicData>
-            </a:graphic>
-          </wp:inline>
-        </w:drawing>
+        <w:t>[Insérer Diagramme CU Gestion Interne]</w:t>
       </w:r>
     </w:p>
     <w:p>
@@ -534,22 +522,14 @@
         <w:t>[Insérer description CU]</w:t>
       </w:r>
     </w:p>
-    <w:p>
-      <w:r>
-        <w:br w:type="page"/>
-      </w:r>
-    </w:p>
-    <w:p>
-      <w:pPr>
-        <w:rPr>
-          <w:b/>
-        </w:rPr>
-      </w:pPr>
-      <w:r>
-        <w:rPr>
-          <w:b/>
-        </w:rPr>
-        <w:lastRenderedPageBreak/>
+    <w:p/>
+    <w:p/>
+    <w:p/>
+    <w:p>
+      <w:r>
+        <w:rPr>
+          <w:b/>
+        </w:rPr>
         <w:t>Vue d’ensemble : la prise de commande de A à Z</w:t>
       </w:r>
     </w:p>
@@ -559,55 +539,12 @@
       </w:r>
     </w:p>
     <w:p>
-      <w:bookmarkStart w:id="0" w:name="_GoBack"/>
       <w:r>
         <w:rPr>
           <w:noProof/>
         </w:rPr>
-        <w:lastRenderedPageBreak/>
-        <w:drawing>
-          <wp:inline distT="0" distB="0" distL="0" distR="0" wp14:anchorId="55289506" wp14:editId="01B46EE6">
-            <wp:extent cx="4670425" cy="8892540"/>
-            <wp:effectExtent l="0" t="0" r="0" b="3810"/>
-            <wp:docPr id="4" name="Image 4"/>
-            <wp:cNvGraphicFramePr>
-              <a:graphicFrameLocks xmlns:a="http://schemas.openxmlformats.org/drawingml/2006/main" noChangeAspect="1"/>
-            </wp:cNvGraphicFramePr>
-            <a:graphic xmlns:a="http://schemas.openxmlformats.org/drawingml/2006/main">
-              <a:graphicData uri="http://schemas.openxmlformats.org/drawingml/2006/picture">
-                <pic:pic xmlns:pic="http://schemas.openxmlformats.org/drawingml/2006/picture">
-                  <pic:nvPicPr>
-                    <pic:cNvPr id="4" name="Modélisation prise de commande.jpg"/>
-                    <pic:cNvPicPr/>
-                  </pic:nvPicPr>
-                  <pic:blipFill>
-                    <a:blip r:embed="rId8">
-                      <a:extLst>
-                        <a:ext uri="{28A0092B-C50C-407E-A947-70E740481C1C}">
-                          <a14:useLocalDpi xmlns:a14="http://schemas.microsoft.com/office/drawing/2010/main" val="0"/>
-                        </a:ext>
-                      </a:extLst>
-                    </a:blip>
-                    <a:stretch>
-                      <a:fillRect/>
-                    </a:stretch>
-                  </pic:blipFill>
-                  <pic:spPr>
-                    <a:xfrm>
-                      <a:off x="0" y="0"/>
-                      <a:ext cx="4670425" cy="8892540"/>
-                    </a:xfrm>
-                    <a:prstGeom prst="rect">
-                      <a:avLst/>
-                    </a:prstGeom>
-                  </pic:spPr>
-                </pic:pic>
-              </a:graphicData>
-            </a:graphic>
-          </wp:inline>
-        </w:drawing>
-      </w:r>
-      <w:bookmarkEnd w:id="0"/>
+        <w:t>[insérer Diagramme d’activité Cycle de vie d’une commande]</w:t>
+      </w:r>
     </w:p>
     <w:sectPr>
       <w:pgSz w:w="11906" w:h="16838"/>
@@ -1092,6 +1029,7 @@
     <w:lsdException w:name="HTML Sample" w:semiHidden="1" w:unhideWhenUsed="1"/>
     <w:lsdException w:name="HTML Typewriter" w:semiHidden="1" w:unhideWhenUsed="1"/>
     <w:lsdException w:name="HTML Variable" w:semiHidden="1" w:unhideWhenUsed="1"/>
+    <w:lsdException w:name="Normal Table" w:semiHidden="1" w:unhideWhenUsed="1"/>
     <w:lsdException w:name="annotation subject" w:semiHidden="1" w:unhideWhenUsed="1"/>
     <w:lsdException w:name="No List" w:semiHidden="1" w:unhideWhenUsed="1"/>
     <w:lsdException w:name="Outline List 1" w:semiHidden="1" w:unhideWhenUsed="1"/>
@@ -1138,8 +1076,10 @@
     <w:lsdException w:name="Table Subtle 2" w:semiHidden="1" w:unhideWhenUsed="1"/>
     <w:lsdException w:name="Table Web 1" w:semiHidden="1" w:unhideWhenUsed="1"/>
     <w:lsdException w:name="Table Web 2" w:semiHidden="1" w:unhideWhenUsed="1"/>
+    <w:lsdException w:name="Table Web 3" w:semiHidden="1" w:unhideWhenUsed="1"/>
     <w:lsdException w:name="Balloon Text" w:semiHidden="1" w:unhideWhenUsed="1"/>
     <w:lsdException w:name="Table Grid" w:uiPriority="39"/>
+    <w:lsdException w:name="Table Theme" w:semiHidden="1" w:unhideWhenUsed="1"/>
     <w:lsdException w:name="Placeholder Text" w:semiHidden="1"/>
     <w:lsdException w:name="No Spacing" w:uiPriority="1" w:qFormat="1"/>
     <w:lsdException w:name="Light Shading" w:uiPriority="60"/>

</xml_diff>